<commit_message>
Got all this working
</commit_message>
<xml_diff>
--- a/finish-line-api/notes.docx
+++ b/finish-line-api/notes.docx
@@ -34,8 +34,6 @@
       </w:hyperlink>
     </w:p>
     <w:p>
-      <w:bookmarkStart w:id="0" w:name="_GoBack"/>
-      <w:bookmarkEnd w:id="0"/>
       <w:r>
         <w:t xml:space="preserve">I created a basic </w:t>
       </w:r>
@@ -121,6 +119,9 @@
         <w:ind w:left="720"/>
       </w:pPr>
       <w:r>
+        <w:rPr>
+          <w:noProof/>
+        </w:rPr>
         <w:drawing>
           <wp:inline distT="0" distB="0" distL="0" distR="0" wp14:anchorId="575976B0" wp14:editId="010589A4">
             <wp:extent cx="2231136" cy="649224"/>
@@ -184,6 +185,314 @@
     </w:p>
     <w:p/>
     <w:p/>
+    <w:p>
+      <w:pPr>
+        <w:pStyle w:val="Heading1"/>
+      </w:pPr>
+      <w:r>
+        <w:t>Create the database</w:t>
+      </w:r>
+    </w:p>
+    <w:p>
+      <w:r>
+        <w:t>The following steps use migrations to create a database.</w:t>
+      </w:r>
+    </w:p>
+    <w:p>
+      <w:r>
+        <w:t xml:space="preserve">From the main menu select: </w:t>
+      </w:r>
+      <w:r>
+        <w:rPr>
+          <w:color w:val="00B0F0"/>
+        </w:rPr>
+        <w:t>Tools &gt; NuGet Package Manager &gt; Package Manager Console</w:t>
+      </w:r>
+      <w:r>
+        <w:t xml:space="preserve">, and run the following </w:t>
+      </w:r>
+      <w:proofErr w:type="spellStart"/>
+      <w:r>
+        <w:t>powershell</w:t>
+      </w:r>
+      <w:proofErr w:type="spellEnd"/>
+      <w:r>
+        <w:t xml:space="preserve"> commands:</w:t>
+      </w:r>
+    </w:p>
+    <w:p>
+      <w:pPr>
+        <w:ind w:left="720"/>
+        <w:rPr>
+          <w:rFonts w:ascii="Consolas" w:hAnsi="Consolas"/>
+        </w:rPr>
+      </w:pPr>
+      <w:r>
+        <w:rPr>
+          <w:rFonts w:ascii="Consolas" w:hAnsi="Consolas"/>
+        </w:rPr>
+        <w:t xml:space="preserve">Add-Migration </w:t>
+      </w:r>
+      <w:proofErr w:type="spellStart"/>
+      <w:r>
+        <w:rPr>
+          <w:rFonts w:ascii="Consolas" w:hAnsi="Consolas"/>
+        </w:rPr>
+        <w:t>InitialCreate</w:t>
+      </w:r>
+      <w:proofErr w:type="spellEnd"/>
+    </w:p>
+    <w:p>
+      <w:pPr>
+        <w:ind w:left="720"/>
+        <w:rPr>
+          <w:rFonts w:ascii="Consolas" w:hAnsi="Consolas"/>
+        </w:rPr>
+      </w:pPr>
+      <w:r>
+        <w:rPr>
+          <w:rFonts w:ascii="Consolas" w:hAnsi="Consolas"/>
+        </w:rPr>
+        <w:t>Update-Database</w:t>
+      </w:r>
+    </w:p>
+    <w:p>
+      <w:r>
+        <w:t xml:space="preserve">The Add-Migration command scaffolds a migration to create the initial set of tables for the model. </w:t>
+      </w:r>
+    </w:p>
+    <w:p>
+      <w:r>
+        <w:t xml:space="preserve">The Update-Database command </w:t>
+      </w:r>
+      <w:r>
+        <w:t xml:space="preserve">actually runs the migration against SQL Server (i.e.: </w:t>
+      </w:r>
+      <w:r>
+        <w:t>creates the database and applies the new migration to it</w:t>
+      </w:r>
+      <w:r>
+        <w:t>)</w:t>
+      </w:r>
+      <w:r>
+        <w:t>.</w:t>
+      </w:r>
+    </w:p>
+    <w:p>
+      <w:pPr>
+        <w:ind w:left="720"/>
+        <w:rPr>
+          <w:color w:val="00B0F0"/>
+        </w:rPr>
+      </w:pPr>
+      <w:r>
+        <w:rPr>
+          <w:b/>
+          <w:bCs/>
+          <w:color w:val="00B0F0"/>
+        </w:rPr>
+        <w:t xml:space="preserve">Note: </w:t>
+      </w:r>
+      <w:r>
+        <w:rPr>
+          <w:color w:val="00B0F0"/>
+        </w:rPr>
+        <w:t xml:space="preserve">You may get an error saying that it can’t create the </w:t>
+      </w:r>
+      <w:proofErr w:type="spellStart"/>
+      <w:r>
+        <w:rPr>
+          <w:color w:val="00B0F0"/>
+        </w:rPr>
+        <w:t>ProjectLists</w:t>
+      </w:r>
+      <w:proofErr w:type="spellEnd"/>
+      <w:r>
+        <w:rPr>
+          <w:color w:val="00B0F0"/>
+        </w:rPr>
+        <w:t xml:space="preserve"> table because the table already exists.</w:t>
+      </w:r>
+    </w:p>
+    <w:p>
+      <w:pPr>
+        <w:ind w:left="1440"/>
+        <w:rPr>
+          <w:color w:val="00B0F0"/>
+        </w:rPr>
+      </w:pPr>
+      <w:r>
+        <w:rPr>
+          <w:rFonts w:ascii="Consolas" w:hAnsi="Consolas" w:cs="Consolas"/>
+          <w:color w:val="00B0F0"/>
+          <w:sz w:val="19"/>
+          <w:szCs w:val="19"/>
+        </w:rPr>
+        <w:t>There is already an object named '</w:t>
+      </w:r>
+      <w:proofErr w:type="spellStart"/>
+      <w:r>
+        <w:rPr>
+          <w:rFonts w:ascii="Consolas" w:hAnsi="Consolas" w:cs="Consolas"/>
+          <w:color w:val="00B0F0"/>
+          <w:sz w:val="19"/>
+          <w:szCs w:val="19"/>
+        </w:rPr>
+        <w:t>ProjectLists</w:t>
+      </w:r>
+      <w:proofErr w:type="spellEnd"/>
+      <w:r>
+        <w:rPr>
+          <w:rFonts w:ascii="Consolas" w:hAnsi="Consolas" w:cs="Consolas"/>
+          <w:color w:val="00B0F0"/>
+          <w:sz w:val="19"/>
+          <w:szCs w:val="19"/>
+        </w:rPr>
+        <w:t>' in the database.</w:t>
+      </w:r>
+    </w:p>
+    <w:p>
+      <w:pPr>
+        <w:ind w:left="720"/>
+        <w:rPr>
+          <w:color w:val="00B0F0"/>
+        </w:rPr>
+      </w:pPr>
+      <w:r>
+        <w:rPr>
+          <w:color w:val="00B0F0"/>
+        </w:rPr>
+        <w:t xml:space="preserve">You don’t actually need the Update-Database command, since the service will create the DB and apply the </w:t>
+      </w:r>
+      <w:proofErr w:type="spellStart"/>
+      <w:r>
+        <w:rPr>
+          <w:color w:val="00B0F0"/>
+        </w:rPr>
+        <w:t>InitialCreate</w:t>
+      </w:r>
+      <w:proofErr w:type="spellEnd"/>
+      <w:r>
+        <w:rPr>
+          <w:color w:val="00B0F0"/>
+        </w:rPr>
+        <w:t xml:space="preserve"> migration when it starts up.</w:t>
+      </w:r>
+    </w:p>
+    <w:p>
+      <w:pPr>
+        <w:ind w:left="720"/>
+        <w:rPr>
+          <w:color w:val="00B0F0"/>
+        </w:rPr>
+      </w:pPr>
+      <w:r>
+        <w:rPr>
+          <w:color w:val="00B0F0"/>
+        </w:rPr>
+        <w:lastRenderedPageBreak/>
+        <w:t xml:space="preserve">You can also </w:t>
+      </w:r>
+      <w:r>
+        <w:rPr>
+          <w:color w:val="00B0F0"/>
+        </w:rPr>
+        <w:t xml:space="preserve">go into the </w:t>
+      </w:r>
+      <w:proofErr w:type="spellStart"/>
+      <w:r>
+        <w:rPr>
+          <w:color w:val="00B0F0"/>
+        </w:rPr>
+        <w:t>InitialCreate</w:t>
+      </w:r>
+      <w:proofErr w:type="spellEnd"/>
+      <w:r>
+        <w:rPr>
+          <w:color w:val="00B0F0"/>
+        </w:rPr>
+        <w:t xml:space="preserve"> class, and comment out the body for the </w:t>
+      </w:r>
+      <w:proofErr w:type="gramStart"/>
+      <w:r>
+        <w:rPr>
+          <w:color w:val="00B0F0"/>
+        </w:rPr>
+        <w:t>Up(</w:t>
+      </w:r>
+      <w:proofErr w:type="gramEnd"/>
+      <w:r>
+        <w:rPr>
+          <w:color w:val="00B0F0"/>
+        </w:rPr>
+        <w:t xml:space="preserve">) method.  Then you can run Update-Database and it will succeed without problems. You can read more on </w:t>
+      </w:r>
+      <w:hyperlink r:id="rId9" w:anchor="43687656" w:history="1">
+        <w:r>
+          <w:rPr>
+            <w:rStyle w:val="Hyperlink"/>
+            <w:color w:val="00B0F0"/>
+          </w:rPr>
+          <w:t>this SO question</w:t>
+        </w:r>
+      </w:hyperlink>
+      <w:r>
+        <w:rPr>
+          <w:color w:val="00B0F0"/>
+        </w:rPr>
+        <w:t>.</w:t>
+      </w:r>
+    </w:p>
+    <w:p>
+      <w:pPr>
+        <w:ind w:left="720"/>
+        <w:rPr>
+          <w:color w:val="00B0F0"/>
+        </w:rPr>
+      </w:pPr>
+    </w:p>
+    <w:p>
+      <w:pPr>
+        <w:ind w:left="720"/>
+        <w:rPr>
+          <w:color w:val="00B0F0"/>
+        </w:rPr>
+      </w:pPr>
+      <w:r>
+        <w:rPr>
+          <w:b/>
+          <w:bCs/>
+          <w:color w:val="00B0F0"/>
+        </w:rPr>
+        <w:t xml:space="preserve">Note: </w:t>
+      </w:r>
+      <w:r>
+        <w:rPr>
+          <w:color w:val="00B0F0"/>
+        </w:rPr>
+        <w:t xml:space="preserve">If you get an error stating </w:t>
+      </w:r>
+      <w:proofErr w:type="gramStart"/>
+      <w:r>
+        <w:rPr>
+          <w:color w:val="00B0F0"/>
+        </w:rPr>
+        <w:t>The</w:t>
+      </w:r>
+      <w:proofErr w:type="gramEnd"/>
+      <w:r>
+        <w:rPr>
+          <w:color w:val="00B0F0"/>
+        </w:rPr>
+        <w:t xml:space="preserve"> term 'add-migration' is not recognized as the name of a cmdlet, close and reopen Visual Studio.</w:t>
+      </w:r>
+    </w:p>
+    <w:p/>
+    <w:p>
+      <w:bookmarkStart w:id="0" w:name="_GoBack"/>
+      <w:bookmarkEnd w:id="0"/>
+    </w:p>
+    <w:p/>
     <w:p/>
     <w:p/>
     <w:p/>
@@ -200,6 +509,92 @@
 <file path=word/numbering.xml><?xml version="1.0" encoding="utf-8"?>
 <w:numbering xmlns:wpc="http://schemas.microsoft.com/office/word/2010/wordprocessingCanvas" xmlns:cx="http://schemas.microsoft.com/office/drawing/2014/chartex" xmlns:cx1="http://schemas.microsoft.com/office/drawing/2015/9/8/chartex" xmlns:cx2="http://schemas.microsoft.com/office/drawing/2015/10/21/chartex" xmlns:cx3="http://schemas.microsoft.com/office/drawing/2016/5/9/chartex" xmlns:cx4="http://schemas.microsoft.com/office/drawing/2016/5/10/chartex" xmlns:cx5="http://schemas.microsoft.com/office/drawing/2016/5/11/chartex" xmlns:cx6="http://schemas.microsoft.com/office/drawing/2016/5/12/chartex" xmlns:cx7="http://schemas.microsoft.com/office/drawing/2016/5/13/chartex" xmlns:cx8="http://schemas.microsoft.com/office/drawing/2016/5/14/chartex" xmlns:mc="http://schemas.openxmlformats.org/markup-compatibility/2006" xmlns:aink="http://schemas.microsoft.com/office/drawing/2016/ink" xmlns:am3d="http://schemas.microsoft.com/office/drawing/2017/model3d" xmlns:o="urn:schemas-microsoft-com:office:office" xmlns:r="http://schemas.openxmlformats.org/officeDocument/2006/relationships" xmlns:m="http://schemas.openxmlformats.org/officeDocument/2006/math" xmlns:v="urn:schemas-microsoft-com:vml" xmlns:wp14="http://schemas.microsoft.com/office/word/2010/wordprocessingDrawing" xmlns:wp="http://schemas.openxmlformats.org/drawingml/2006/wordprocessingDrawing" xmlns:w10="urn:schemas-microsoft-com:office:word" xmlns:w="http://schemas.openxmlformats.org/wordprocessingml/2006/main" xmlns:w14="http://schemas.microsoft.com/office/word/2010/wordml" xmlns:w15="http://schemas.microsoft.com/office/word/2012/wordml" xmlns:w16cid="http://schemas.microsoft.com/office/word/2016/wordml/cid" xmlns:w16se="http://schemas.microsoft.com/office/word/2015/wordml/symex" xmlns:wpg="http://schemas.microsoft.com/office/word/2010/wordprocessingGroup" xmlns:wpi="http://schemas.microsoft.com/office/word/2010/wordprocessingInk" xmlns:wne="http://schemas.microsoft.com/office/word/2006/wordml" xmlns:wps="http://schemas.microsoft.com/office/word/2010/wordprocessingShape" mc:Ignorable="w14 w15 w16se w16cid wp14">
   <w:abstractNum w:abstractNumId="0" w15:restartNumberingAfterBreak="0">
+    <w:nsid w:val="6FA54E23"/>
+    <w:multiLevelType w:val="hybridMultilevel"/>
+    <w:tmpl w:val="9E4C4B0E"/>
+    <w:lvl w:ilvl="0" w:tplc="0409000F">
+      <w:start w:val="1"/>
+      <w:numFmt w:val="decimal"/>
+      <w:lvlText w:val="%1."/>
+      <w:lvlJc w:val="left"/>
+      <w:pPr>
+        <w:ind w:left="1485" w:hanging="360"/>
+      </w:pPr>
+    </w:lvl>
+    <w:lvl w:ilvl="1" w:tplc="04090019" w:tentative="1">
+      <w:start w:val="1"/>
+      <w:numFmt w:val="lowerLetter"/>
+      <w:lvlText w:val="%2."/>
+      <w:lvlJc w:val="left"/>
+      <w:pPr>
+        <w:ind w:left="2205" w:hanging="360"/>
+      </w:pPr>
+    </w:lvl>
+    <w:lvl w:ilvl="2" w:tplc="0409001B" w:tentative="1">
+      <w:start w:val="1"/>
+      <w:numFmt w:val="lowerRoman"/>
+      <w:lvlText w:val="%3."/>
+      <w:lvlJc w:val="right"/>
+      <w:pPr>
+        <w:ind w:left="2925" w:hanging="180"/>
+      </w:pPr>
+    </w:lvl>
+    <w:lvl w:ilvl="3" w:tplc="0409000F" w:tentative="1">
+      <w:start w:val="1"/>
+      <w:numFmt w:val="decimal"/>
+      <w:lvlText w:val="%4."/>
+      <w:lvlJc w:val="left"/>
+      <w:pPr>
+        <w:ind w:left="3645" w:hanging="360"/>
+      </w:pPr>
+    </w:lvl>
+    <w:lvl w:ilvl="4" w:tplc="04090019" w:tentative="1">
+      <w:start w:val="1"/>
+      <w:numFmt w:val="lowerLetter"/>
+      <w:lvlText w:val="%5."/>
+      <w:lvlJc w:val="left"/>
+      <w:pPr>
+        <w:ind w:left="4365" w:hanging="360"/>
+      </w:pPr>
+    </w:lvl>
+    <w:lvl w:ilvl="5" w:tplc="0409001B" w:tentative="1">
+      <w:start w:val="1"/>
+      <w:numFmt w:val="lowerRoman"/>
+      <w:lvlText w:val="%6."/>
+      <w:lvlJc w:val="right"/>
+      <w:pPr>
+        <w:ind w:left="5085" w:hanging="180"/>
+      </w:pPr>
+    </w:lvl>
+    <w:lvl w:ilvl="6" w:tplc="0409000F" w:tentative="1">
+      <w:start w:val="1"/>
+      <w:numFmt w:val="decimal"/>
+      <w:lvlText w:val="%7."/>
+      <w:lvlJc w:val="left"/>
+      <w:pPr>
+        <w:ind w:left="5805" w:hanging="360"/>
+      </w:pPr>
+    </w:lvl>
+    <w:lvl w:ilvl="7" w:tplc="04090019" w:tentative="1">
+      <w:start w:val="1"/>
+      <w:numFmt w:val="lowerLetter"/>
+      <w:lvlText w:val="%8."/>
+      <w:lvlJc w:val="left"/>
+      <w:pPr>
+        <w:ind w:left="6525" w:hanging="360"/>
+      </w:pPr>
+    </w:lvl>
+    <w:lvl w:ilvl="8" w:tplc="0409001B" w:tentative="1">
+      <w:start w:val="1"/>
+      <w:numFmt w:val="lowerRoman"/>
+      <w:lvlText w:val="%9."/>
+      <w:lvlJc w:val="right"/>
+      <w:pPr>
+        <w:ind w:left="7245" w:hanging="180"/>
+      </w:pPr>
+    </w:lvl>
+  </w:abstractNum>
+  <w:abstractNum w:abstractNumId="1" w15:restartNumberingAfterBreak="0">
     <w:nsid w:val="75E5177D"/>
     <w:multiLevelType w:val="hybridMultilevel"/>
     <w:tmpl w:val="B0A2D494"/>
@@ -312,7 +707,99 @@
       </w:rPr>
     </w:lvl>
   </w:abstractNum>
+  <w:abstractNum w:abstractNumId="2" w15:restartNumberingAfterBreak="0">
+    <w:nsid w:val="793D713F"/>
+    <w:multiLevelType w:val="hybridMultilevel"/>
+    <w:tmpl w:val="B15CA81A"/>
+    <w:lvl w:ilvl="0" w:tplc="0409000F">
+      <w:start w:val="1"/>
+      <w:numFmt w:val="decimal"/>
+      <w:lvlText w:val="%1."/>
+      <w:lvlJc w:val="left"/>
+      <w:pPr>
+        <w:ind w:left="1440" w:hanging="360"/>
+      </w:pPr>
+    </w:lvl>
+    <w:lvl w:ilvl="1" w:tplc="04090019" w:tentative="1">
+      <w:start w:val="1"/>
+      <w:numFmt w:val="lowerLetter"/>
+      <w:lvlText w:val="%2."/>
+      <w:lvlJc w:val="left"/>
+      <w:pPr>
+        <w:ind w:left="2160" w:hanging="360"/>
+      </w:pPr>
+    </w:lvl>
+    <w:lvl w:ilvl="2" w:tplc="0409001B" w:tentative="1">
+      <w:start w:val="1"/>
+      <w:numFmt w:val="lowerRoman"/>
+      <w:lvlText w:val="%3."/>
+      <w:lvlJc w:val="right"/>
+      <w:pPr>
+        <w:ind w:left="2880" w:hanging="180"/>
+      </w:pPr>
+    </w:lvl>
+    <w:lvl w:ilvl="3" w:tplc="0409000F" w:tentative="1">
+      <w:start w:val="1"/>
+      <w:numFmt w:val="decimal"/>
+      <w:lvlText w:val="%4."/>
+      <w:lvlJc w:val="left"/>
+      <w:pPr>
+        <w:ind w:left="3600" w:hanging="360"/>
+      </w:pPr>
+    </w:lvl>
+    <w:lvl w:ilvl="4" w:tplc="04090019" w:tentative="1">
+      <w:start w:val="1"/>
+      <w:numFmt w:val="lowerLetter"/>
+      <w:lvlText w:val="%5."/>
+      <w:lvlJc w:val="left"/>
+      <w:pPr>
+        <w:ind w:left="4320" w:hanging="360"/>
+      </w:pPr>
+    </w:lvl>
+    <w:lvl w:ilvl="5" w:tplc="0409001B" w:tentative="1">
+      <w:start w:val="1"/>
+      <w:numFmt w:val="lowerRoman"/>
+      <w:lvlText w:val="%6."/>
+      <w:lvlJc w:val="right"/>
+      <w:pPr>
+        <w:ind w:left="5040" w:hanging="180"/>
+      </w:pPr>
+    </w:lvl>
+    <w:lvl w:ilvl="6" w:tplc="0409000F" w:tentative="1">
+      <w:start w:val="1"/>
+      <w:numFmt w:val="decimal"/>
+      <w:lvlText w:val="%7."/>
+      <w:lvlJc w:val="left"/>
+      <w:pPr>
+        <w:ind w:left="5760" w:hanging="360"/>
+      </w:pPr>
+    </w:lvl>
+    <w:lvl w:ilvl="7" w:tplc="04090019" w:tentative="1">
+      <w:start w:val="1"/>
+      <w:numFmt w:val="lowerLetter"/>
+      <w:lvlText w:val="%8."/>
+      <w:lvlJc w:val="left"/>
+      <w:pPr>
+        <w:ind w:left="6480" w:hanging="360"/>
+      </w:pPr>
+    </w:lvl>
+    <w:lvl w:ilvl="8" w:tplc="0409001B" w:tentative="1">
+      <w:start w:val="1"/>
+      <w:numFmt w:val="lowerRoman"/>
+      <w:lvlText w:val="%9."/>
+      <w:lvlJc w:val="right"/>
+      <w:pPr>
+        <w:ind w:left="7200" w:hanging="180"/>
+      </w:pPr>
+    </w:lvl>
+  </w:abstractNum>
   <w:num w:numId="1">
+    <w:abstractNumId w:val="1"/>
+  </w:num>
+  <w:num w:numId="2">
+    <w:abstractNumId w:val="2"/>
+  </w:num>
+  <w:num w:numId="3">
     <w:abstractNumId w:val="0"/>
   </w:num>
 </w:numbering>
@@ -441,6 +928,7 @@
     <w:lsdException w:name="HTML Sample" w:semiHidden="1" w:unhideWhenUsed="1"/>
     <w:lsdException w:name="HTML Typewriter" w:semiHidden="1" w:unhideWhenUsed="1"/>
     <w:lsdException w:name="HTML Variable" w:semiHidden="1" w:unhideWhenUsed="1"/>
+    <w:lsdException w:name="Normal Table" w:semiHidden="1" w:unhideWhenUsed="1"/>
     <w:lsdException w:name="annotation subject" w:semiHidden="1" w:unhideWhenUsed="1"/>
     <w:lsdException w:name="No List" w:semiHidden="1" w:unhideWhenUsed="1"/>
     <w:lsdException w:name="Outline List 1" w:semiHidden="1" w:unhideWhenUsed="1"/>
@@ -487,8 +975,10 @@
     <w:lsdException w:name="Table Subtle 2" w:semiHidden="1" w:unhideWhenUsed="1"/>
     <w:lsdException w:name="Table Web 1" w:semiHidden="1" w:unhideWhenUsed="1"/>
     <w:lsdException w:name="Table Web 2" w:semiHidden="1" w:unhideWhenUsed="1"/>
+    <w:lsdException w:name="Table Web 3" w:semiHidden="1" w:unhideWhenUsed="1"/>
     <w:lsdException w:name="Balloon Text" w:semiHidden="1" w:unhideWhenUsed="1"/>
     <w:lsdException w:name="Table Grid" w:uiPriority="39"/>
+    <w:lsdException w:name="Table Theme" w:semiHidden="1" w:unhideWhenUsed="1"/>
     <w:lsdException w:name="Placeholder Text" w:semiHidden="1"/>
     <w:lsdException w:name="No Spacing" w:uiPriority="1" w:qFormat="1"/>
     <w:lsdException w:name="Light Shading" w:uiPriority="60"/>
@@ -714,6 +1204,27 @@
     <w:name w:val="Normal"/>
     <w:qFormat/>
   </w:style>
+  <w:style w:type="paragraph" w:styleId="Heading1">
+    <w:name w:val="heading 1"/>
+    <w:basedOn w:val="Normal"/>
+    <w:next w:val="Normal"/>
+    <w:link w:val="Heading1Char"/>
+    <w:uiPriority w:val="9"/>
+    <w:qFormat/>
+    <w:rsid w:val="00795C7E"/>
+    <w:pPr>
+      <w:keepNext/>
+      <w:keepLines/>
+      <w:spacing w:before="240" w:after="0"/>
+      <w:outlineLvl w:val="0"/>
+    </w:pPr>
+    <w:rPr>
+      <w:rFonts w:asciiTheme="majorHAnsi" w:eastAsiaTheme="majorEastAsia" w:hAnsiTheme="majorHAnsi" w:cstheme="majorBidi"/>
+      <w:color w:val="2F5496" w:themeColor="accent1" w:themeShade="BF"/>
+      <w:sz w:val="32"/>
+      <w:szCs w:val="32"/>
+    </w:rPr>
+  </w:style>
   <w:style w:type="character" w:default="1" w:styleId="DefaultParagraphFont">
     <w:name w:val="Default Paragraph Font"/>
     <w:uiPriority w:val="1"/>
@@ -745,7 +1256,6 @@
     <w:name w:val="Hyperlink"/>
     <w:basedOn w:val="DefaultParagraphFont"/>
     <w:uiPriority w:val="99"/>
-    <w:semiHidden/>
     <w:unhideWhenUsed/>
     <w:rsid w:val="000C1826"/>
     <w:rPr>
@@ -763,6 +1273,43 @@
       <w:ind w:left="720"/>
       <w:contextualSpacing/>
     </w:pPr>
+  </w:style>
+  <w:style w:type="character" w:styleId="FollowedHyperlink">
+    <w:name w:val="FollowedHyperlink"/>
+    <w:basedOn w:val="DefaultParagraphFont"/>
+    <w:uiPriority w:val="99"/>
+    <w:semiHidden/>
+    <w:unhideWhenUsed/>
+    <w:rsid w:val="00795C7E"/>
+    <w:rPr>
+      <w:color w:val="954F72" w:themeColor="followedHyperlink"/>
+      <w:u w:val="single"/>
+    </w:rPr>
+  </w:style>
+  <w:style w:type="character" w:customStyle="1" w:styleId="Heading1Char">
+    <w:name w:val="Heading 1 Char"/>
+    <w:basedOn w:val="DefaultParagraphFont"/>
+    <w:link w:val="Heading1"/>
+    <w:uiPriority w:val="9"/>
+    <w:rsid w:val="00795C7E"/>
+    <w:rPr>
+      <w:rFonts w:asciiTheme="majorHAnsi" w:eastAsiaTheme="majorEastAsia" w:hAnsiTheme="majorHAnsi" w:cstheme="majorBidi"/>
+      <w:color w:val="2F5496" w:themeColor="accent1" w:themeShade="BF"/>
+      <w:sz w:val="32"/>
+      <w:szCs w:val="32"/>
+    </w:rPr>
+  </w:style>
+  <w:style w:type="character" w:styleId="UnresolvedMention">
+    <w:name w:val="Unresolved Mention"/>
+    <w:basedOn w:val="DefaultParagraphFont"/>
+    <w:uiPriority w:val="99"/>
+    <w:semiHidden/>
+    <w:unhideWhenUsed/>
+    <w:rsid w:val="00AD57EA"/>
+    <w:rPr>
+      <w:color w:val="605E5C"/>
+      <w:shd w:val="clear" w:color="auto" w:fill="E1DFDD"/>
+    </w:rPr>
   </w:style>
 </w:styles>
 </file>

</xml_diff>